<commit_message>
Original README File was missing the CI pipeline diagram.  This commit has the diagram in the README File
</commit_message>
<xml_diff>
--- a/README.docx
+++ b/README.docx
@@ -65,16 +65,7 @@
           <w:sz w:val="32"/>
           <w:szCs w:val="32"/>
         </w:rPr>
-        <w:t>Links</w:t>
-      </w:r>
-      <w:r>
-        <w:rPr>
-          <w:rFonts w:ascii="Times New Roman" w:hAnsi="Times New Roman" w:cs="Times New Roman"/>
-          <w:color w:val="24292E"/>
-          <w:sz w:val="32"/>
-          <w:szCs w:val="32"/>
-        </w:rPr>
-        <w:t>:</w:t>
+        <w:t>Links:</w:t>
       </w:r>
     </w:p>
     <w:p>
@@ -102,15 +93,19 @@
       <w:pPr>
         <w:rPr>
           <w:rFonts w:ascii="Times New Roman" w:hAnsi="Times New Roman" w:cs="Times New Roman"/>
-          <w:sz w:val="24"/>
-          <w:szCs w:val="24"/>
-        </w:rPr>
-      </w:pPr>
-      <w:r>
-        <w:rPr>
-          <w:rFonts w:ascii="Times New Roman" w:hAnsi="Times New Roman" w:cs="Times New Roman"/>
-          <w:sz w:val="24"/>
-          <w:szCs w:val="24"/>
+          <w:color w:val="4472C4" w:themeColor="accent1"/>
+          <w:sz w:val="24"/>
+          <w:szCs w:val="24"/>
+          <w:u w:val="single"/>
+        </w:rPr>
+      </w:pPr>
+      <w:r>
+        <w:rPr>
+          <w:rFonts w:ascii="Times New Roman" w:hAnsi="Times New Roman" w:cs="Times New Roman"/>
+          <w:color w:val="4472C4" w:themeColor="accent1"/>
+          <w:sz w:val="24"/>
+          <w:szCs w:val="24"/>
+          <w:u w:val="single"/>
         </w:rPr>
         <w:t>https://jackhealy.atlassian.net/secure/RapidBoard.jspa?rapidView=3&amp;projectKey=TEEB&amp;modal=detail&amp;selectedIssue=TEEB-16&amp;atlOrigin=eyJpIjoiYzg1ZjA1YjFiMjE2NDk3OWEyNTQ5OThjMDYxMzY3MWUiLCJwIjoiaiJ9</w:t>
       </w:r>
@@ -747,23 +742,7 @@
           <w:sz w:val="24"/>
           <w:szCs w:val="24"/>
         </w:rPr>
-        <w:t xml:space="preserve">Delete their bookings </w:t>
-      </w:r>
-      <w:r>
-        <w:rPr>
-          <w:rFonts w:ascii="Times New Roman" w:hAnsi="Times New Roman" w:cs="Times New Roman"/>
-          <w:sz w:val="24"/>
-          <w:szCs w:val="24"/>
-        </w:rPr>
-        <w:t>via a python select field</w:t>
-      </w:r>
-      <w:r>
-        <w:rPr>
-          <w:rFonts w:ascii="Times New Roman" w:hAnsi="Times New Roman" w:cs="Times New Roman"/>
-          <w:sz w:val="24"/>
-          <w:szCs w:val="24"/>
-        </w:rPr>
-        <w:t xml:space="preserve"> if they decide not to play golf anymore.</w:t>
+        <w:t>Delete their bookings via a python select field if they decide not to play golf anymore.</w:t>
       </w:r>
     </w:p>
     <w:p>
@@ -785,23 +764,7 @@
           <w:sz w:val="24"/>
           <w:szCs w:val="24"/>
         </w:rPr>
-        <w:t xml:space="preserve">Update their bookings </w:t>
-      </w:r>
-      <w:r>
-        <w:rPr>
-          <w:rFonts w:ascii="Times New Roman" w:hAnsi="Times New Roman" w:cs="Times New Roman"/>
-          <w:sz w:val="24"/>
-          <w:szCs w:val="24"/>
-        </w:rPr>
-        <w:t>via a python select field</w:t>
-      </w:r>
-      <w:r>
-        <w:rPr>
-          <w:rFonts w:ascii="Times New Roman" w:hAnsi="Times New Roman" w:cs="Times New Roman"/>
-          <w:sz w:val="24"/>
-          <w:szCs w:val="24"/>
-        </w:rPr>
-        <w:t xml:space="preserve"> if they decide to change their tee time.</w:t>
+        <w:t>Update their bookings via a python select field if they decide to change their tee time.</w:t>
       </w:r>
     </w:p>
     <w:p>
@@ -977,6 +940,7 @@
         </w:rPr>
         <w:t xml:space="preserve"> app models a many-to-many relationship between </w:t>
       </w:r>
+      <w:proofErr w:type="spellStart"/>
       <w:r>
         <w:rPr>
           <w:rFonts w:ascii="Times New Roman" w:hAnsi="Times New Roman" w:cs="Times New Roman"/>
@@ -987,6 +951,7 @@
         </w:rPr>
         <w:t>tblBooking</w:t>
       </w:r>
+      <w:proofErr w:type="spellEnd"/>
       <w:r>
         <w:rPr>
           <w:rFonts w:ascii="Times New Roman" w:hAnsi="Times New Roman" w:cs="Times New Roman"/>
@@ -997,6 +962,7 @@
         </w:rPr>
         <w:t xml:space="preserve"> and </w:t>
       </w:r>
+      <w:proofErr w:type="spellStart"/>
       <w:r>
         <w:rPr>
           <w:rFonts w:ascii="Times New Roman" w:hAnsi="Times New Roman" w:cs="Times New Roman"/>
@@ -1005,8 +971,9 @@
           <w:szCs w:val="24"/>
           <w:shd w:val="clear" w:color="auto" w:fill="FFFFFF"/>
         </w:rPr>
-        <w:t xml:space="preserve">tblTimeSlots </w:t>
-      </w:r>
+        <w:t>tblTimeSlots</w:t>
+      </w:r>
+      <w:proofErr w:type="spellEnd"/>
       <w:r>
         <w:rPr>
           <w:rFonts w:ascii="Times New Roman" w:hAnsi="Times New Roman" w:cs="Times New Roman"/>
@@ -1015,6 +982,16 @@
           <w:szCs w:val="24"/>
           <w:shd w:val="clear" w:color="auto" w:fill="FFFFFF"/>
         </w:rPr>
+        <w:t xml:space="preserve"> </w:t>
+      </w:r>
+      <w:r>
+        <w:rPr>
+          <w:rFonts w:ascii="Times New Roman" w:hAnsi="Times New Roman" w:cs="Times New Roman"/>
+          <w:color w:val="24292E"/>
+          <w:sz w:val="24"/>
+          <w:szCs w:val="24"/>
+          <w:shd w:val="clear" w:color="auto" w:fill="FFFFFF"/>
+        </w:rPr>
         <w:t xml:space="preserve">entities using an association table. </w:t>
       </w:r>
       <w:r>
@@ -1025,7 +1002,29 @@
           <w:szCs w:val="24"/>
           <w:shd w:val="clear" w:color="auto" w:fill="FFFFFF"/>
         </w:rPr>
-        <w:t>Therefore, tblBookingLine was implemented between both entities to enable the user to create one booking containing many time slots.</w:t>
+        <w:t xml:space="preserve">Therefore, </w:t>
+      </w:r>
+      <w:proofErr w:type="spellStart"/>
+      <w:r>
+        <w:rPr>
+          <w:rFonts w:ascii="Times New Roman" w:hAnsi="Times New Roman" w:cs="Times New Roman"/>
+          <w:color w:val="24292E"/>
+          <w:sz w:val="24"/>
+          <w:szCs w:val="24"/>
+          <w:shd w:val="clear" w:color="auto" w:fill="FFFFFF"/>
+        </w:rPr>
+        <w:t>tblBookingLine</w:t>
+      </w:r>
+      <w:proofErr w:type="spellEnd"/>
+      <w:r>
+        <w:rPr>
+          <w:rFonts w:ascii="Times New Roman" w:hAnsi="Times New Roman" w:cs="Times New Roman"/>
+          <w:color w:val="24292E"/>
+          <w:sz w:val="24"/>
+          <w:szCs w:val="24"/>
+          <w:shd w:val="clear" w:color="auto" w:fill="FFFFFF"/>
+        </w:rPr>
+        <w:t xml:space="preserve"> was implemented between both entities to enable the user to create one booking containing many time slots.</w:t>
       </w:r>
     </w:p>
     <w:p>
@@ -1069,7 +1068,7 @@
           <w:szCs w:val="24"/>
           <w:shd w:val="clear" w:color="auto" w:fill="FFFFFF"/>
         </w:rPr>
-        <w:t xml:space="preserve">Pictured </w:t>
+        <w:t xml:space="preserve">Pictured below is the continuous integration pipeline with the associated frameworks and services related to them. This pipeline allows for rapid and simple development-to-deployment by automating the integration process, i.e. </w:t>
       </w:r>
       <w:r>
         <w:rPr>
@@ -1079,7 +1078,7 @@
           <w:szCs w:val="24"/>
           <w:shd w:val="clear" w:color="auto" w:fill="FFFFFF"/>
         </w:rPr>
-        <w:t>below</w:t>
+        <w:t>programmes cam</w:t>
       </w:r>
       <w:r>
         <w:rPr>
@@ -1089,7 +1088,7 @@
           <w:szCs w:val="24"/>
           <w:shd w:val="clear" w:color="auto" w:fill="FFFFFF"/>
         </w:rPr>
-        <w:t xml:space="preserve"> is the continuous integration pipeline with the associated frameworks and services related to them. This pipeline allows for rapid and simple development-to-deployment by automating the integration process, i.e. </w:t>
+        <w:t xml:space="preserve"> produce code on </w:t>
       </w:r>
       <w:r>
         <w:rPr>
@@ -1099,7 +1098,7 @@
           <w:szCs w:val="24"/>
           <w:shd w:val="clear" w:color="auto" w:fill="FFFFFF"/>
         </w:rPr>
-        <w:t>programmes cam</w:t>
+        <w:t xml:space="preserve">their local </w:t>
       </w:r>
       <w:r>
         <w:rPr>
@@ -1109,7 +1108,7 @@
           <w:szCs w:val="24"/>
           <w:shd w:val="clear" w:color="auto" w:fill="FFFFFF"/>
         </w:rPr>
-        <w:t xml:space="preserve"> produce code on </w:t>
+        <w:t>machine</w:t>
       </w:r>
       <w:r>
         <w:rPr>
@@ -1119,7 +1118,7 @@
           <w:szCs w:val="24"/>
           <w:shd w:val="clear" w:color="auto" w:fill="FFFFFF"/>
         </w:rPr>
-        <w:t xml:space="preserve">their local </w:t>
+        <w:t>s</w:t>
       </w:r>
       <w:r>
         <w:rPr>
@@ -1129,7 +1128,7 @@
           <w:szCs w:val="24"/>
           <w:shd w:val="clear" w:color="auto" w:fill="FFFFFF"/>
         </w:rPr>
-        <w:t>machine</w:t>
+        <w:t xml:space="preserve"> and push it to GitHub, which will automatically push the new code to Jenkins via a webhook to be automatically installed on the cloud VM. From there, tests are automatically </w:t>
       </w:r>
       <w:r>
         <w:rPr>
@@ -1139,7 +1138,7 @@
           <w:szCs w:val="24"/>
           <w:shd w:val="clear" w:color="auto" w:fill="FFFFFF"/>
         </w:rPr>
-        <w:t>s</w:t>
+        <w:t>run,</w:t>
       </w:r>
       <w:r>
         <w:rPr>
@@ -1149,9 +1148,11 @@
           <w:szCs w:val="24"/>
           <w:shd w:val="clear" w:color="auto" w:fill="FFFFFF"/>
         </w:rPr>
-        <w:t xml:space="preserve"> and push it to GitHub, which will automatically push the new code to Jenkins via a webhook to be automatically installed on the cloud VM. From there, tests are automatically </w:t>
-      </w:r>
-      <w:r>
+        <w:t xml:space="preserve"> and reports are produced. </w:t>
+      </w:r>
+    </w:p>
+    <w:p>
+      <w:pPr>
         <w:rPr>
           <w:rFonts w:ascii="Times New Roman" w:hAnsi="Times New Roman" w:cs="Times New Roman"/>
           <w:color w:val="24292E"/>
@@ -1159,17 +1160,68 @@
           <w:szCs w:val="24"/>
           <w:shd w:val="clear" w:color="auto" w:fill="FFFFFF"/>
         </w:rPr>
-        <w:t>run,</w:t>
-      </w:r>
-      <w:r>
-        <w:rPr>
-          <w:rFonts w:ascii="Times New Roman" w:hAnsi="Times New Roman" w:cs="Times New Roman"/>
-          <w:color w:val="24292E"/>
-          <w:sz w:val="24"/>
-          <w:szCs w:val="24"/>
-          <w:shd w:val="clear" w:color="auto" w:fill="FFFFFF"/>
-        </w:rPr>
-        <w:t xml:space="preserve"> and reports are produced. </w:t>
+      </w:pPr>
+      <w:r>
+        <w:rPr>
+          <w:noProof/>
+        </w:rPr>
+        <w:drawing>
+          <wp:anchor distT="0" distB="0" distL="114300" distR="114300" simplePos="0" relativeHeight="251669504" behindDoc="1" locked="0" layoutInCell="1" allowOverlap="1" wp14:anchorId="2F7D4FDC" wp14:editId="07156347">
+            <wp:simplePos x="0" y="0"/>
+            <wp:positionH relativeFrom="column">
+              <wp:posOffset>0</wp:posOffset>
+            </wp:positionH>
+            <wp:positionV relativeFrom="paragraph">
+              <wp:posOffset>-2540</wp:posOffset>
+            </wp:positionV>
+            <wp:extent cx="5731510" cy="3127375"/>
+            <wp:effectExtent l="0" t="0" r="2540" b="0"/>
+            <wp:wrapTight wrapText="bothSides">
+              <wp:wrapPolygon edited="0">
+                <wp:start x="0" y="0"/>
+                <wp:lineTo x="0" y="21446"/>
+                <wp:lineTo x="21538" y="21446"/>
+                <wp:lineTo x="21538" y="0"/>
+                <wp:lineTo x="0" y="0"/>
+              </wp:wrapPolygon>
+            </wp:wrapTight>
+            <wp:docPr id="14" name="Picture 14"/>
+            <wp:cNvGraphicFramePr>
+              <a:graphicFrameLocks xmlns:a="http://schemas.openxmlformats.org/drawingml/2006/main" noChangeAspect="1"/>
+            </wp:cNvGraphicFramePr>
+            <a:graphic xmlns:a="http://schemas.openxmlformats.org/drawingml/2006/main">
+              <a:graphicData uri="http://schemas.openxmlformats.org/drawingml/2006/picture">
+                <pic:pic xmlns:pic="http://schemas.openxmlformats.org/drawingml/2006/picture">
+                  <pic:nvPicPr>
+                    <pic:cNvPr id="1" name=""/>
+                    <pic:cNvPicPr/>
+                  </pic:nvPicPr>
+                  <pic:blipFill>
+                    <a:blip r:embed="rId9">
+                      <a:extLst>
+                        <a:ext uri="{28A0092B-C50C-407E-A947-70E740481C1C}">
+                          <a14:useLocalDpi xmlns:a14="http://schemas.microsoft.com/office/drawing/2010/main" val="0"/>
+                        </a:ext>
+                      </a:extLst>
+                    </a:blip>
+                    <a:stretch>
+                      <a:fillRect/>
+                    </a:stretch>
+                  </pic:blipFill>
+                  <pic:spPr>
+                    <a:xfrm>
+                      <a:off x="0" y="0"/>
+                      <a:ext cx="5731510" cy="3127375"/>
+                    </a:xfrm>
+                    <a:prstGeom prst="rect">
+                      <a:avLst/>
+                    </a:prstGeom>
+                  </pic:spPr>
+                </pic:pic>
+              </a:graphicData>
+            </a:graphic>
+          </wp:anchor>
+        </w:drawing>
       </w:r>
     </w:p>
     <w:p>
@@ -1239,7 +1291,7 @@
                     <pic:cNvPicPr/>
                   </pic:nvPicPr>
                   <pic:blipFill>
-                    <a:blip r:embed="rId9"/>
+                    <a:blip r:embed="rId10"/>
                     <a:stretch>
                       <a:fillRect/>
                     </a:stretch>
@@ -1279,96 +1331,6 @@
           <w:szCs w:val="36"/>
         </w:rPr>
       </w:pPr>
-    </w:p>
-    <w:p>
-      <w:pPr>
-        <w:rPr>
-          <w:rFonts w:ascii="Times New Roman" w:hAnsi="Times New Roman" w:cs="Times New Roman"/>
-          <w:color w:val="24292E"/>
-          <w:sz w:val="36"/>
-          <w:szCs w:val="36"/>
-        </w:rPr>
-      </w:pPr>
-    </w:p>
-    <w:p>
-      <w:pPr>
-        <w:rPr>
-          <w:rFonts w:ascii="Times New Roman" w:hAnsi="Times New Roman" w:cs="Times New Roman"/>
-          <w:color w:val="24292E"/>
-          <w:sz w:val="36"/>
-          <w:szCs w:val="36"/>
-        </w:rPr>
-      </w:pPr>
-    </w:p>
-    <w:p>
-      <w:pPr>
-        <w:rPr>
-          <w:rFonts w:ascii="Times New Roman" w:hAnsi="Times New Roman" w:cs="Times New Roman"/>
-          <w:color w:val="24292E"/>
-          <w:sz w:val="36"/>
-          <w:szCs w:val="36"/>
-        </w:rPr>
-      </w:pPr>
-    </w:p>
-    <w:p>
-      <w:pPr>
-        <w:rPr>
-          <w:rFonts w:ascii="Times New Roman" w:hAnsi="Times New Roman" w:cs="Times New Roman"/>
-          <w:color w:val="24292E"/>
-          <w:sz w:val="36"/>
-          <w:szCs w:val="36"/>
-        </w:rPr>
-      </w:pPr>
-    </w:p>
-    <w:p>
-      <w:pPr>
-        <w:rPr>
-          <w:rFonts w:ascii="Times New Roman" w:hAnsi="Times New Roman" w:cs="Times New Roman"/>
-          <w:color w:val="24292E"/>
-          <w:sz w:val="36"/>
-          <w:szCs w:val="36"/>
-        </w:rPr>
-      </w:pPr>
-    </w:p>
-    <w:p>
-      <w:pPr>
-        <w:rPr>
-          <w:rFonts w:ascii="Times New Roman" w:hAnsi="Times New Roman" w:cs="Times New Roman"/>
-          <w:color w:val="24292E"/>
-          <w:sz w:val="36"/>
-          <w:szCs w:val="36"/>
-        </w:rPr>
-      </w:pPr>
-    </w:p>
-    <w:p>
-      <w:pPr>
-        <w:rPr>
-          <w:rFonts w:ascii="Times New Roman" w:hAnsi="Times New Roman" w:cs="Times New Roman"/>
-          <w:color w:val="24292E"/>
-          <w:sz w:val="36"/>
-          <w:szCs w:val="36"/>
-        </w:rPr>
-      </w:pPr>
-    </w:p>
-    <w:p>
-      <w:pPr>
-        <w:rPr>
-          <w:rFonts w:ascii="Times New Roman" w:hAnsi="Times New Roman" w:cs="Times New Roman"/>
-          <w:color w:val="24292E"/>
-          <w:sz w:val="36"/>
-          <w:szCs w:val="36"/>
-        </w:rPr>
-      </w:pPr>
-    </w:p>
-    <w:p>
-      <w:pPr>
-        <w:rPr>
-          <w:rFonts w:ascii="Times New Roman" w:hAnsi="Times New Roman" w:cs="Times New Roman"/>
-          <w:color w:val="24292E"/>
-          <w:sz w:val="36"/>
-          <w:szCs w:val="36"/>
-        </w:rPr>
-      </w:pPr>
       <w:r>
         <w:rPr>
           <w:rFonts w:ascii="Times New Roman" w:hAnsi="Times New Roman" w:cs="Times New Roman"/>
@@ -1409,7 +1371,7 @@
                     <pic:cNvPicPr/>
                   </pic:nvPicPr>
                   <pic:blipFill>
-                    <a:blip r:embed="rId10"/>
+                    <a:blip r:embed="rId11"/>
                     <a:stretch>
                       <a:fillRect/>
                     </a:stretch>
@@ -1630,7 +1592,7 @@
                     <pic:cNvPicPr/>
                   </pic:nvPicPr>
                   <pic:blipFill>
-                    <a:blip r:embed="rId11">
+                    <a:blip r:embed="rId12">
                       <a:extLst>
                         <a:ext uri="{28A0092B-C50C-407E-A947-70E740481C1C}">
                           <a14:useLocalDpi xmlns:a14="http://schemas.microsoft.com/office/drawing/2010/main" val="0"/>
@@ -1692,7 +1654,7 @@
                     <pic:cNvPicPr/>
                   </pic:nvPicPr>
                   <pic:blipFill>
-                    <a:blip r:embed="rId12">
+                    <a:blip r:embed="rId13">
                       <a:extLst>
                         <a:ext uri="{28A0092B-C50C-407E-A947-70E740481C1C}">
                           <a14:useLocalDpi xmlns:a14="http://schemas.microsoft.com/office/drawing/2010/main" val="0"/>
@@ -1724,6 +1686,7 @@
           </wp:anchor>
         </w:drawing>
       </w:r>
+      <w:proofErr w:type="spellStart"/>
       <w:r>
         <w:rPr>
           <w:rFonts w:ascii="Times New Roman" w:hAnsi="Times New Roman" w:cs="Times New Roman"/>
@@ -1732,8 +1695,9 @@
           <w:szCs w:val="24"/>
           <w:shd w:val="clear" w:color="auto" w:fill="FFFFFF"/>
         </w:rPr>
-        <w:t>P</w:t>
-      </w:r>
+        <w:t>Pytest</w:t>
+      </w:r>
+      <w:proofErr w:type="spellEnd"/>
       <w:r>
         <w:rPr>
           <w:rFonts w:ascii="Times New Roman" w:hAnsi="Times New Roman" w:cs="Times New Roman"/>
@@ -1742,47 +1706,7 @@
           <w:szCs w:val="24"/>
           <w:shd w:val="clear" w:color="auto" w:fill="FFFFFF"/>
         </w:rPr>
-        <w:t>ytest is used to run unit tests on the app</w:t>
-      </w:r>
-      <w:r>
-        <w:rPr>
-          <w:rFonts w:ascii="Times New Roman" w:hAnsi="Times New Roman" w:cs="Times New Roman"/>
-          <w:color w:val="24292E"/>
-          <w:sz w:val="24"/>
-          <w:szCs w:val="24"/>
-          <w:shd w:val="clear" w:color="auto" w:fill="FFFFFF"/>
-        </w:rPr>
-        <w:t>.  T</w:t>
-      </w:r>
-      <w:r>
-        <w:rPr>
-          <w:rFonts w:ascii="Times New Roman" w:hAnsi="Times New Roman" w:cs="Times New Roman"/>
-          <w:color w:val="24292E"/>
-          <w:sz w:val="24"/>
-          <w:szCs w:val="24"/>
-          <w:shd w:val="clear" w:color="auto" w:fill="FFFFFF"/>
-        </w:rPr>
-        <w:t xml:space="preserve">hese are designed to assert that if a certain function is run, the output should be a known value. Jenkins produces console outputs (pictured below) that will inform the developer how many tests the code </w:t>
-      </w:r>
-      <w:r>
-        <w:rPr>
-          <w:rFonts w:ascii="Times New Roman" w:hAnsi="Times New Roman" w:cs="Times New Roman"/>
-          <w:color w:val="24292E"/>
-          <w:sz w:val="24"/>
-          <w:szCs w:val="24"/>
-          <w:shd w:val="clear" w:color="auto" w:fill="FFFFFF"/>
-        </w:rPr>
-        <w:t>passed,</w:t>
-      </w:r>
-      <w:r>
-        <w:rPr>
-          <w:rFonts w:ascii="Times New Roman" w:hAnsi="Times New Roman" w:cs="Times New Roman"/>
-          <w:color w:val="24292E"/>
-          <w:sz w:val="24"/>
-          <w:szCs w:val="24"/>
-          <w:shd w:val="clear" w:color="auto" w:fill="FFFFFF"/>
-        </w:rPr>
-        <w:t xml:space="preserve"> and which tests they failed.</w:t>
+        <w:t xml:space="preserve"> is used to run unit tests on the app.  These are designed to assert that if a certain function is run, the output should be a known value. Jenkins produces console outputs (pictured below) that will inform the developer how many tests the code passed, and which tests they failed.</w:t>
       </w:r>
       <w:r>
         <w:rPr>
@@ -1900,51 +1824,30 @@
           <w:color w:val="24292E"/>
           <w:shd w:val="clear" w:color="auto" w:fill="FFFFFF"/>
         </w:rPr>
-        <w:t xml:space="preserve">The front-end of the app is rudimentary at this stage, as the front-end is built purely with </w:t>
-      </w:r>
-      <w:r>
-        <w:rPr>
-          <w:rFonts w:ascii="Segoe UI" w:hAnsi="Segoe UI" w:cs="Segoe UI"/>
-          <w:color w:val="24292E"/>
-          <w:shd w:val="clear" w:color="auto" w:fill="FFFFFF"/>
-        </w:rPr>
-        <w:t>quite simple</w:t>
-      </w:r>
-      <w:r>
-        <w:rPr>
-          <w:rFonts w:ascii="Segoe UI" w:hAnsi="Segoe UI" w:cs="Segoe UI"/>
-          <w:color w:val="24292E"/>
-          <w:shd w:val="clear" w:color="auto" w:fill="FFFFFF"/>
-        </w:rPr>
-        <w:t xml:space="preserve"> HTML</w:t>
-      </w:r>
-      <w:r>
-        <w:rPr>
-          <w:rFonts w:ascii="Segoe UI" w:hAnsi="Segoe UI" w:cs="Segoe UI"/>
-          <w:color w:val="24292E"/>
-          <w:shd w:val="clear" w:color="auto" w:fill="FFFFFF"/>
-        </w:rPr>
-        <w:t xml:space="preserve"> and contains no CSS.  It is functional and stable.  The screenshots below show the various web forms:</w:t>
-      </w:r>
-    </w:p>
-    <w:p>
-      <w:pPr>
-        <w:rPr>
-          <w:rFonts w:ascii="Times New Roman" w:hAnsi="Times New Roman" w:cs="Times New Roman"/>
-          <w:sz w:val="24"/>
-          <w:szCs w:val="24"/>
-        </w:rPr>
-      </w:pPr>
-    </w:p>
-    <w:p>
-      <w:pPr>
-        <w:rPr>
-          <w:rFonts w:ascii="Times New Roman" w:hAnsi="Times New Roman" w:cs="Times New Roman"/>
-          <w:sz w:val="24"/>
-          <w:szCs w:val="24"/>
-        </w:rPr>
-      </w:pPr>
-      <w:r>
+        <w:t>The front-end of the app is rudimentary at this stage, as the front-end is built purely with quite simple HTML and contains no CSS.  It is functional and stable.  The screenshots below show the various web forms:</w:t>
+      </w:r>
+    </w:p>
+    <w:p>
+      <w:pPr>
+        <w:rPr>
+          <w:rFonts w:ascii="Times New Roman" w:hAnsi="Times New Roman" w:cs="Times New Roman"/>
+          <w:sz w:val="24"/>
+          <w:szCs w:val="24"/>
+        </w:rPr>
+      </w:pPr>
+    </w:p>
+    <w:p>
+      <w:pPr>
+        <w:rPr>
+          <w:rFonts w:ascii="Times New Roman" w:hAnsi="Times New Roman" w:cs="Times New Roman"/>
+          <w:sz w:val="24"/>
+          <w:szCs w:val="24"/>
+        </w:rPr>
+      </w:pPr>
+      <w:r>
+        <w:rPr>
+          <w:noProof/>
+        </w:rPr>
         <w:drawing>
           <wp:anchor distT="0" distB="0" distL="114300" distR="114300" simplePos="0" relativeHeight="251660288" behindDoc="1" locked="0" layoutInCell="1" allowOverlap="1" wp14:anchorId="730A9860" wp14:editId="5C6339FF">
             <wp:simplePos x="0" y="0"/>
@@ -1977,7 +1880,7 @@
                     <pic:cNvPicPr/>
                   </pic:nvPicPr>
                   <pic:blipFill>
-                    <a:blip r:embed="rId13">
+                    <a:blip r:embed="rId14">
                       <a:extLst>
                         <a:ext uri="{28A0092B-C50C-407E-A947-70E740481C1C}">
                           <a14:useLocalDpi xmlns:a14="http://schemas.microsoft.com/office/drawing/2010/main" val="0"/>
@@ -2045,7 +1948,7 @@
                     <pic:cNvPicPr/>
                   </pic:nvPicPr>
                   <pic:blipFill>
-                    <a:blip r:embed="rId14">
+                    <a:blip r:embed="rId15">
                       <a:extLst>
                         <a:ext uri="{28A0092B-C50C-407E-A947-70E740481C1C}">
                           <a14:useLocalDpi xmlns:a14="http://schemas.microsoft.com/office/drawing/2010/main" val="0"/>
@@ -2096,6 +1999,9 @@
         </w:rPr>
       </w:pPr>
       <w:r>
+        <w:rPr>
+          <w:noProof/>
+        </w:rPr>
         <w:lastRenderedPageBreak/>
         <w:drawing>
           <wp:anchor distT="0" distB="0" distL="114300" distR="114300" simplePos="0" relativeHeight="251662336" behindDoc="1" locked="0" layoutInCell="1" allowOverlap="1" wp14:anchorId="322C9CFC" wp14:editId="00EB3253">
@@ -2129,7 +2035,7 @@
                     <pic:cNvPicPr/>
                   </pic:nvPicPr>
                   <pic:blipFill>
-                    <a:blip r:embed="rId15">
+                    <a:blip r:embed="rId16">
                       <a:extLst>
                         <a:ext uri="{28A0092B-C50C-407E-A947-70E740481C1C}">
                           <a14:useLocalDpi xmlns:a14="http://schemas.microsoft.com/office/drawing/2010/main" val="0"/>
@@ -2197,7 +2103,7 @@
                     <pic:cNvPicPr/>
                   </pic:nvPicPr>
                   <pic:blipFill>
-                    <a:blip r:embed="rId16">
+                    <a:blip r:embed="rId17">
                       <a:extLst>
                         <a:ext uri="{28A0092B-C50C-407E-A947-70E740481C1C}">
                           <a14:useLocalDpi xmlns:a14="http://schemas.microsoft.com/office/drawing/2010/main" val="0"/>
@@ -2262,7 +2168,7 @@
                     <pic:cNvPicPr/>
                   </pic:nvPicPr>
                   <pic:blipFill>
-                    <a:blip r:embed="rId17">
+                    <a:blip r:embed="rId18">
                       <a:extLst>
                         <a:ext uri="{28A0092B-C50C-407E-A947-70E740481C1C}">
                           <a14:useLocalDpi xmlns:a14="http://schemas.microsoft.com/office/drawing/2010/main" val="0"/>
@@ -2292,6 +2198,9 @@
         </w:drawing>
       </w:r>
       <w:r>
+        <w:rPr>
+          <w:noProof/>
+        </w:rPr>
         <w:drawing>
           <wp:anchor distT="0" distB="0" distL="114300" distR="114300" simplePos="0" relativeHeight="251664384" behindDoc="1" locked="0" layoutInCell="1" allowOverlap="1" wp14:anchorId="5F8E30FB" wp14:editId="0310C6A5">
             <wp:simplePos x="0" y="0"/>
@@ -2324,7 +2233,7 @@
                     <pic:cNvPicPr/>
                   </pic:nvPicPr>
                   <pic:blipFill>
-                    <a:blip r:embed="rId18">
+                    <a:blip r:embed="rId19">
                       <a:extLst>
                         <a:ext uri="{28A0092B-C50C-407E-A947-70E740481C1C}">
                           <a14:useLocalDpi xmlns:a14="http://schemas.microsoft.com/office/drawing/2010/main" val="0"/>
@@ -2508,7 +2417,7 @@
                     <pic:cNvPicPr/>
                   </pic:nvPicPr>
                   <pic:blipFill>
-                    <a:blip r:embed="rId19">
+                    <a:blip r:embed="rId20">
                       <a:extLst>
                         <a:ext uri="{28A0092B-C50C-407E-A947-70E740481C1C}">
                           <a14:useLocalDpi xmlns:a14="http://schemas.microsoft.com/office/drawing/2010/main" val="0"/>
@@ -2579,7 +2488,7 @@
                     <pic:cNvPicPr/>
                   </pic:nvPicPr>
                   <pic:blipFill>
-                    <a:blip r:embed="rId20">
+                    <a:blip r:embed="rId21">
                       <a:extLst>
                         <a:ext uri="{28A0092B-C50C-407E-A947-70E740481C1C}">
                           <a14:useLocalDpi xmlns:a14="http://schemas.microsoft.com/office/drawing/2010/main" val="0"/>
@@ -2802,23 +2711,7 @@
           <w:sz w:val="24"/>
           <w:szCs w:val="24"/>
         </w:rPr>
-        <w:t xml:space="preserve">The timesheet page </w:t>
-      </w:r>
-      <w:r>
-        <w:rPr>
-          <w:rFonts w:ascii="Times New Roman" w:hAnsi="Times New Roman" w:cs="Times New Roman"/>
-          <w:sz w:val="24"/>
-          <w:szCs w:val="24"/>
-        </w:rPr>
-        <w:t>to</w:t>
-      </w:r>
-      <w:r>
-        <w:rPr>
-          <w:rFonts w:ascii="Times New Roman" w:hAnsi="Times New Roman" w:cs="Times New Roman"/>
-          <w:sz w:val="24"/>
-          <w:szCs w:val="24"/>
-        </w:rPr>
-        <w:t xml:space="preserve"> show the user who booked certain slots </w:t>
+        <w:t xml:space="preserve">The timesheet page to show the user who booked certain slots </w:t>
       </w:r>
     </w:p>
     <w:p>
@@ -4084,6 +3977,7 @@
   <w:style w:type="character" w:default="1" w:styleId="DefaultParagraphFont">
     <w:name w:val="Default Paragraph Font"/>
     <w:uiPriority w:val="1"/>
+    <w:semiHidden/>
     <w:unhideWhenUsed/>
   </w:style>
   <w:style w:type="table" w:default="1" w:styleId="TableNormal">

</xml_diff>